<commit_message>
mudei a contextualização, tinha erros de portugues
</commit_message>
<xml_diff>
--- a/Contextualização - alterar/Contextualização do projeto PI (atualizado).docx
+++ b/Contextualização - alterar/Contextualização do projeto PI (atualizado).docx
@@ -1,6 +1,6 @@
 
 <file path=word/document.xml><?xml version="1.0" encoding="utf-8"?>
-<w:document xmlns:wpc="http://schemas.microsoft.com/office/word/2010/wordprocessingCanvas" xmlns:cx="http://schemas.microsoft.com/office/drawing/2014/chartex" xmlns:mc="http://schemas.openxmlformats.org/markup-compatibility/2006" xmlns:o="urn:schemas-microsoft-com:office:office" xmlns:r="http://schemas.openxmlformats.org/officeDocument/2006/relationships" xmlns:m="http://schemas.openxmlformats.org/officeDocument/2006/math" xmlns:v="urn:schemas-microsoft-com:vml" xmlns:wp14="http://schemas.microsoft.com/office/word/2010/wordprocessingDrawing" xmlns:wp="http://schemas.openxmlformats.org/drawingml/2006/wordprocessingDrawing" xmlns:w10="urn:schemas-microsoft-com:office:word" xmlns:w="http://schemas.openxmlformats.org/wordprocessingml/2006/main" xmlns:w14="http://schemas.microsoft.com/office/word/2010/wordml" xmlns:w15="http://schemas.microsoft.com/office/word/2012/wordml" xmlns:w16se="http://schemas.microsoft.com/office/word/2015/wordml/symex" xmlns:wpg="http://schemas.microsoft.com/office/word/2010/wordprocessingGroup" xmlns:wpi="http://schemas.microsoft.com/office/word/2010/wordprocessingInk" xmlns:wne="http://schemas.microsoft.com/office/word/2006/wordml" xmlns:wps="http://schemas.microsoft.com/office/word/2010/wordprocessingShape" mc:Ignorable="w14 w15 w16se wp14">
+<w:document xmlns:wpc="http://schemas.microsoft.com/office/word/2010/wordprocessingCanvas" xmlns:cx="http://schemas.microsoft.com/office/drawing/2014/chartex" xmlns:cx1="http://schemas.microsoft.com/office/drawing/2015/9/8/chartex" xmlns:cx2="http://schemas.microsoft.com/office/drawing/2015/10/21/chartex" xmlns:cx3="http://schemas.microsoft.com/office/drawing/2016/5/9/chartex" xmlns:cx4="http://schemas.microsoft.com/office/drawing/2016/5/10/chartex" xmlns:cx5="http://schemas.microsoft.com/office/drawing/2016/5/11/chartex" xmlns:cx6="http://schemas.microsoft.com/office/drawing/2016/5/12/chartex" xmlns:cx7="http://schemas.microsoft.com/office/drawing/2016/5/13/chartex" xmlns:cx8="http://schemas.microsoft.com/office/drawing/2016/5/14/chartex" xmlns:mc="http://schemas.openxmlformats.org/markup-compatibility/2006" xmlns:aink="http://schemas.microsoft.com/office/drawing/2016/ink" xmlns:am3d="http://schemas.microsoft.com/office/drawing/2017/model3d" xmlns:o="urn:schemas-microsoft-com:office:office" xmlns:r="http://schemas.openxmlformats.org/officeDocument/2006/relationships" xmlns:m="http://schemas.openxmlformats.org/officeDocument/2006/math" xmlns:v="urn:schemas-microsoft-com:vml" xmlns:wp14="http://schemas.microsoft.com/office/word/2010/wordprocessingDrawing" xmlns:wp="http://schemas.openxmlformats.org/drawingml/2006/wordprocessingDrawing" xmlns:w10="urn:schemas-microsoft-com:office:word" xmlns:w="http://schemas.openxmlformats.org/wordprocessingml/2006/main" xmlns:w14="http://schemas.microsoft.com/office/word/2010/wordml" xmlns:w15="http://schemas.microsoft.com/office/word/2012/wordml" xmlns:w16cid="http://schemas.microsoft.com/office/word/2016/wordml/cid" xmlns:w16se="http://schemas.microsoft.com/office/word/2015/wordml/symex" xmlns:wpg="http://schemas.microsoft.com/office/word/2010/wordprocessingGroup" xmlns:wpi="http://schemas.microsoft.com/office/word/2010/wordprocessingInk" xmlns:wne="http://schemas.microsoft.com/office/word/2006/wordml" xmlns:wps="http://schemas.microsoft.com/office/word/2010/wordprocessingShape" mc:Ignorable="w14 w15 w16se w16cid wp14">
   <w:body>
     <w:p>
       <w:pPr>
@@ -43,263 +43,261 @@
           <w:sz w:val="24"/>
           <w:szCs w:val="24"/>
         </w:rPr>
-        <w:t>Shoppings ou prédios com arquiteturas voltadas ao aproveitamento da luz natura.</w:t>
-      </w:r>
-    </w:p>
-    <w:p>
-      <w:pPr>
-        <w:jc w:val="both"/>
-        <w:rPr>
-          <w:rFonts w:ascii="Arial" w:hAnsi="Arial" w:cs="Arial"/>
-          <w:color w:val="000000" w:themeColor="text1"/>
-          <w:sz w:val="24"/>
-          <w:szCs w:val="24"/>
-        </w:rPr>
-      </w:pPr>
-    </w:p>
-    <w:p>
-      <w:pPr>
-        <w:jc w:val="both"/>
-        <w:rPr>
-          <w:rFonts w:ascii="Arial" w:hAnsi="Arial" w:cs="Arial"/>
-          <w:b/>
-          <w:color w:val="000000" w:themeColor="text1"/>
-          <w:sz w:val="24"/>
-          <w:szCs w:val="24"/>
-          <w:u w:val="single"/>
-        </w:rPr>
-      </w:pPr>
-      <w:r>
-        <w:rPr>
-          <w:rFonts w:ascii="Arial" w:hAnsi="Arial" w:cs="Arial"/>
-          <w:b/>
-          <w:color w:val="000000" w:themeColor="text1"/>
-          <w:sz w:val="24"/>
-          <w:szCs w:val="24"/>
-          <w:u w:val="single"/>
-        </w:rPr>
-        <w:t>Contextualização da solução:</w:t>
-      </w:r>
-    </w:p>
-    <w:p>
-      <w:pPr>
-        <w:jc w:val="both"/>
-        <w:rPr>
-          <w:rFonts w:ascii="Arial" w:hAnsi="Arial" w:cs="Arial"/>
-          <w:color w:val="000000" w:themeColor="text1"/>
-          <w:sz w:val="24"/>
-          <w:szCs w:val="24"/>
-        </w:rPr>
-      </w:pPr>
-      <w:r>
-        <w:rPr>
-          <w:rFonts w:ascii="Arial" w:hAnsi="Arial" w:cs="Arial"/>
-          <w:b/>
-          <w:color w:val="000000" w:themeColor="text1"/>
-          <w:sz w:val="24"/>
-          <w:szCs w:val="24"/>
-        </w:rPr>
-        <w:t>Objetivo</w:t>
-      </w:r>
-      <w:r>
-        <w:rPr>
-          <w:rFonts w:ascii="Arial" w:hAnsi="Arial" w:cs="Arial"/>
-          <w:color w:val="000000" w:themeColor="text1"/>
-          <w:sz w:val="24"/>
-          <w:szCs w:val="24"/>
-        </w:rPr>
-        <w:t xml:space="preserve">: </w:t>
-      </w:r>
-      <w:r>
-        <w:rPr>
-          <w:rFonts w:ascii="Arial" w:hAnsi="Arial" w:cs="Arial"/>
-          <w:color w:val="000000" w:themeColor="text1"/>
-          <w:sz w:val="24"/>
-          <w:szCs w:val="24"/>
-        </w:rPr>
-        <w:t xml:space="preserve">O projeto consiste em utilizar o máximo da luz </w:t>
-      </w:r>
-      <w:r>
-        <w:rPr>
-          <w:rFonts w:ascii="Arial" w:hAnsi="Arial" w:cs="Arial"/>
-          <w:color w:val="000000" w:themeColor="text1"/>
-          <w:sz w:val="24"/>
-          <w:szCs w:val="24"/>
-        </w:rPr>
-        <w:t>natural deixando para que a luz artificial seja mais utilizada somente durante a noite ou em tempos onde há pouca luminosidade natural durante o dia. U</w:t>
-      </w:r>
-      <w:r>
-        <w:rPr>
-          <w:rFonts w:ascii="Arial" w:hAnsi="Arial" w:cs="Arial"/>
-          <w:color w:val="000000" w:themeColor="text1"/>
-          <w:sz w:val="24"/>
-          <w:szCs w:val="24"/>
-        </w:rPr>
-        <w:t>sando um sensor de luminosidade para controlar a luz artificial do lugar.</w:t>
-      </w:r>
-      <w:r>
-        <w:rPr>
-          <w:rFonts w:ascii="Arial" w:hAnsi="Arial" w:cs="Arial"/>
-          <w:color w:val="000000" w:themeColor="text1"/>
-          <w:sz w:val="24"/>
-          <w:szCs w:val="24"/>
-        </w:rPr>
-        <w:t xml:space="preserve"> O projeto também visa o usuário administrar o próprio consumo de energia tendo acesso a gráficos de dados e economia.</w:t>
-      </w:r>
-    </w:p>
-    <w:p>
-      <w:pPr>
-        <w:jc w:val="both"/>
-        <w:rPr>
-          <w:rFonts w:ascii="Arial" w:hAnsi="Arial" w:cs="Arial"/>
-          <w:color w:val="000000" w:themeColor="text1"/>
-          <w:sz w:val="24"/>
-          <w:szCs w:val="24"/>
-        </w:rPr>
-      </w:pPr>
-      <w:r>
-        <w:rPr>
-          <w:rFonts w:ascii="Arial" w:hAnsi="Arial" w:cs="Arial"/>
-          <w:b/>
-          <w:color w:val="000000" w:themeColor="text1"/>
-          <w:sz w:val="24"/>
-          <w:szCs w:val="24"/>
-        </w:rPr>
-        <w:t>Cliente</w:t>
-      </w:r>
-      <w:r>
-        <w:rPr>
-          <w:rFonts w:ascii="Arial" w:hAnsi="Arial" w:cs="Arial"/>
-          <w:color w:val="000000" w:themeColor="text1"/>
-          <w:sz w:val="24"/>
-          <w:szCs w:val="24"/>
-        </w:rPr>
-        <w:t xml:space="preserve">: O projeto </w:t>
-      </w:r>
-      <w:r>
-        <w:rPr>
-          <w:rFonts w:ascii="Arial" w:hAnsi="Arial" w:cs="Arial"/>
-          <w:color w:val="000000" w:themeColor="text1"/>
-          <w:sz w:val="24"/>
-          <w:szCs w:val="24"/>
-        </w:rPr>
-        <w:t>está</w:t>
-      </w:r>
-      <w:r>
-        <w:rPr>
-          <w:rFonts w:ascii="Arial" w:hAnsi="Arial" w:cs="Arial"/>
-          <w:color w:val="000000" w:themeColor="text1"/>
-          <w:sz w:val="24"/>
-          <w:szCs w:val="24"/>
-        </w:rPr>
-        <w:t xml:space="preserve"> voltado para shoppings e prédios atualmente por terem</w:t>
-      </w:r>
-      <w:r>
-        <w:rPr>
-          <w:rFonts w:ascii="Arial" w:hAnsi="Arial" w:cs="Arial"/>
-          <w:color w:val="000000" w:themeColor="text1"/>
-          <w:sz w:val="24"/>
-          <w:szCs w:val="24"/>
-        </w:rPr>
-        <w:t xml:space="preserve"> </w:t>
-      </w:r>
-      <w:r>
-        <w:rPr>
-          <w:rFonts w:ascii="Arial" w:hAnsi="Arial" w:cs="Arial"/>
-          <w:color w:val="000000" w:themeColor="text1"/>
-          <w:sz w:val="24"/>
-          <w:szCs w:val="24"/>
-        </w:rPr>
-        <w:t>mais aproveitamento da luz natural.</w:t>
-      </w:r>
-    </w:p>
-    <w:p>
-      <w:pPr>
-        <w:jc w:val="both"/>
-        <w:rPr>
-          <w:rFonts w:ascii="Arial" w:hAnsi="Arial" w:cs="Arial"/>
-          <w:color w:val="000000" w:themeColor="text1"/>
-          <w:sz w:val="24"/>
-          <w:szCs w:val="24"/>
-        </w:rPr>
-      </w:pPr>
-      <w:r>
-        <w:rPr>
-          <w:rFonts w:ascii="Arial" w:hAnsi="Arial" w:cs="Arial"/>
-          <w:b/>
-          <w:color w:val="000000" w:themeColor="text1"/>
-          <w:sz w:val="24"/>
-          <w:szCs w:val="24"/>
-        </w:rPr>
-        <w:t>Impacto econômico</w:t>
-      </w:r>
-      <w:r>
-        <w:rPr>
-          <w:rFonts w:ascii="Arial" w:hAnsi="Arial" w:cs="Arial"/>
-          <w:color w:val="000000" w:themeColor="text1"/>
-          <w:sz w:val="24"/>
-          <w:szCs w:val="24"/>
-        </w:rPr>
-        <w:t xml:space="preserve">: </w:t>
-      </w:r>
-      <w:r>
-        <w:rPr>
-          <w:rFonts w:ascii="Arial" w:hAnsi="Arial" w:cs="Arial"/>
-          <w:color w:val="000000" w:themeColor="text1"/>
-          <w:sz w:val="24"/>
-          <w:szCs w:val="24"/>
-        </w:rPr>
-        <w:t xml:space="preserve">Fizemos uma pesquisa sobre consumo de lâmpadas de </w:t>
-      </w:r>
-      <w:proofErr w:type="spellStart"/>
-      <w:r>
-        <w:rPr>
-          <w:rFonts w:ascii="Arial" w:hAnsi="Arial" w:cs="Arial"/>
-          <w:color w:val="000000" w:themeColor="text1"/>
-          <w:sz w:val="24"/>
-          <w:szCs w:val="24"/>
-        </w:rPr>
-        <w:t>leds</w:t>
-      </w:r>
-      <w:proofErr w:type="spellEnd"/>
-      <w:r>
-        <w:rPr>
-          <w:rFonts w:ascii="Arial" w:hAnsi="Arial" w:cs="Arial"/>
-          <w:color w:val="000000" w:themeColor="text1"/>
-          <w:sz w:val="24"/>
-          <w:szCs w:val="24"/>
-        </w:rPr>
-        <w:t>, o projeto visa em diminuir em aproxima</w:t>
-      </w:r>
-      <w:r>
-        <w:rPr>
-          <w:rFonts w:ascii="Arial" w:hAnsi="Arial" w:cs="Arial"/>
-          <w:color w:val="000000" w:themeColor="text1"/>
-          <w:sz w:val="24"/>
-          <w:szCs w:val="24"/>
-        </w:rPr>
-        <w:t>damente 30% o consumo de luz</w:t>
-      </w:r>
-      <w:r>
-        <w:rPr>
-          <w:rFonts w:ascii="Arial" w:hAnsi="Arial" w:cs="Arial"/>
-          <w:color w:val="000000" w:themeColor="text1"/>
-          <w:sz w:val="24"/>
-          <w:szCs w:val="24"/>
-        </w:rPr>
-        <w:t xml:space="preserve"> dependendo da estrutura do shopping/prédio</w:t>
-      </w:r>
-      <w:r>
-        <w:rPr>
-          <w:rFonts w:ascii="Arial" w:hAnsi="Arial" w:cs="Arial"/>
-          <w:color w:val="000000" w:themeColor="text1"/>
-          <w:sz w:val="24"/>
-          <w:szCs w:val="24"/>
-        </w:rPr>
-        <w:t>, ou seja, quanto mais há luz natural entrando, maior será a economia.</w:t>
+        <w:t>Shoppings ou prédios com arquiteturas voltadas ao aproveitamento da luz natura</w:t>
+      </w:r>
+      <w:r>
+        <w:rPr>
+          <w:rFonts w:ascii="Arial" w:hAnsi="Arial" w:cs="Arial"/>
+          <w:color w:val="000000" w:themeColor="text1"/>
+          <w:sz w:val="24"/>
+          <w:szCs w:val="24"/>
+        </w:rPr>
+        <w:t>l</w:t>
       </w:r>
       <w:bookmarkStart w:id="0" w:name="_GoBack"/>
       <w:bookmarkEnd w:id="0"/>
+      <w:r>
+        <w:rPr>
+          <w:rFonts w:ascii="Arial" w:hAnsi="Arial" w:cs="Arial"/>
+          <w:color w:val="000000" w:themeColor="text1"/>
+          <w:sz w:val="24"/>
+          <w:szCs w:val="24"/>
+        </w:rPr>
+        <w:t>.</w:t>
+      </w:r>
+    </w:p>
+    <w:p>
+      <w:pPr>
+        <w:jc w:val="both"/>
+        <w:rPr>
+          <w:rFonts w:ascii="Arial" w:hAnsi="Arial" w:cs="Arial"/>
+          <w:color w:val="000000" w:themeColor="text1"/>
+          <w:sz w:val="24"/>
+          <w:szCs w:val="24"/>
+        </w:rPr>
+      </w:pPr>
+    </w:p>
+    <w:p>
+      <w:pPr>
+        <w:jc w:val="both"/>
+        <w:rPr>
+          <w:rFonts w:ascii="Arial" w:hAnsi="Arial" w:cs="Arial"/>
+          <w:b/>
+          <w:color w:val="000000" w:themeColor="text1"/>
+          <w:sz w:val="24"/>
+          <w:szCs w:val="24"/>
+          <w:u w:val="single"/>
+        </w:rPr>
+      </w:pPr>
+      <w:r>
+        <w:rPr>
+          <w:rFonts w:ascii="Arial" w:hAnsi="Arial" w:cs="Arial"/>
+          <w:b/>
+          <w:color w:val="000000" w:themeColor="text1"/>
+          <w:sz w:val="24"/>
+          <w:szCs w:val="24"/>
+          <w:u w:val="single"/>
+        </w:rPr>
+        <w:t>Contextualização da solução:</w:t>
+      </w:r>
+    </w:p>
+    <w:p>
+      <w:pPr>
+        <w:jc w:val="both"/>
+        <w:rPr>
+          <w:rFonts w:ascii="Arial" w:hAnsi="Arial" w:cs="Arial"/>
+          <w:color w:val="000000" w:themeColor="text1"/>
+          <w:sz w:val="24"/>
+          <w:szCs w:val="24"/>
+        </w:rPr>
+      </w:pPr>
+      <w:r>
+        <w:rPr>
+          <w:rFonts w:ascii="Arial" w:hAnsi="Arial" w:cs="Arial"/>
+          <w:b/>
+          <w:color w:val="000000" w:themeColor="text1"/>
+          <w:sz w:val="24"/>
+          <w:szCs w:val="24"/>
+        </w:rPr>
+        <w:t>Objetivo</w:t>
+      </w:r>
+      <w:r>
+        <w:rPr>
+          <w:rFonts w:ascii="Arial" w:hAnsi="Arial" w:cs="Arial"/>
+          <w:color w:val="000000" w:themeColor="text1"/>
+          <w:sz w:val="24"/>
+          <w:szCs w:val="24"/>
+        </w:rPr>
+        <w:t xml:space="preserve">: </w:t>
+      </w:r>
+      <w:r>
+        <w:rPr>
+          <w:rFonts w:ascii="Arial" w:hAnsi="Arial" w:cs="Arial"/>
+          <w:color w:val="000000" w:themeColor="text1"/>
+          <w:sz w:val="24"/>
+          <w:szCs w:val="24"/>
+        </w:rPr>
+        <w:t xml:space="preserve">O projeto consiste em utilizar o máximo da luz </w:t>
+      </w:r>
+      <w:r>
+        <w:rPr>
+          <w:rFonts w:ascii="Arial" w:hAnsi="Arial" w:cs="Arial"/>
+          <w:color w:val="000000" w:themeColor="text1"/>
+          <w:sz w:val="24"/>
+          <w:szCs w:val="24"/>
+        </w:rPr>
+        <w:t>natural deixando para que a luz artificial seja mais utilizada somente durante a noite ou em tempos onde há pouca luminosidade natural durante o dia. U</w:t>
+      </w:r>
+      <w:r>
+        <w:rPr>
+          <w:rFonts w:ascii="Arial" w:hAnsi="Arial" w:cs="Arial"/>
+          <w:color w:val="000000" w:themeColor="text1"/>
+          <w:sz w:val="24"/>
+          <w:szCs w:val="24"/>
+        </w:rPr>
+        <w:t>sando um sensor de luminosidade para controlar a luz artificial do lugar.</w:t>
+      </w:r>
+      <w:r>
+        <w:rPr>
+          <w:rFonts w:ascii="Arial" w:hAnsi="Arial" w:cs="Arial"/>
+          <w:color w:val="000000" w:themeColor="text1"/>
+          <w:sz w:val="24"/>
+          <w:szCs w:val="24"/>
+        </w:rPr>
+        <w:t xml:space="preserve"> O projeto também visa o usuário administrar o próprio consumo de energia tendo acesso a gráficos de dados e economia.</w:t>
+      </w:r>
+    </w:p>
+    <w:p>
+      <w:pPr>
+        <w:jc w:val="both"/>
+        <w:rPr>
+          <w:rFonts w:ascii="Arial" w:hAnsi="Arial" w:cs="Arial"/>
+          <w:color w:val="000000" w:themeColor="text1"/>
+          <w:sz w:val="24"/>
+          <w:szCs w:val="24"/>
+        </w:rPr>
+      </w:pPr>
+      <w:r>
+        <w:rPr>
+          <w:rFonts w:ascii="Arial" w:hAnsi="Arial" w:cs="Arial"/>
+          <w:b/>
+          <w:color w:val="000000" w:themeColor="text1"/>
+          <w:sz w:val="24"/>
+          <w:szCs w:val="24"/>
+        </w:rPr>
+        <w:t>Cliente</w:t>
+      </w:r>
+      <w:r>
+        <w:rPr>
+          <w:rFonts w:ascii="Arial" w:hAnsi="Arial" w:cs="Arial"/>
+          <w:color w:val="000000" w:themeColor="text1"/>
+          <w:sz w:val="24"/>
+          <w:szCs w:val="24"/>
+        </w:rPr>
+        <w:t xml:space="preserve">: O projeto </w:t>
+      </w:r>
+      <w:r>
+        <w:rPr>
+          <w:rFonts w:ascii="Arial" w:hAnsi="Arial" w:cs="Arial"/>
+          <w:color w:val="000000" w:themeColor="text1"/>
+          <w:sz w:val="24"/>
+          <w:szCs w:val="24"/>
+        </w:rPr>
+        <w:t>está</w:t>
+      </w:r>
+      <w:r>
+        <w:rPr>
+          <w:rFonts w:ascii="Arial" w:hAnsi="Arial" w:cs="Arial"/>
+          <w:color w:val="000000" w:themeColor="text1"/>
+          <w:sz w:val="24"/>
+          <w:szCs w:val="24"/>
+        </w:rPr>
+        <w:t xml:space="preserve"> voltado para shoppings e prédios atualmente por terem</w:t>
+      </w:r>
+      <w:r>
+        <w:rPr>
+          <w:rFonts w:ascii="Arial" w:hAnsi="Arial" w:cs="Arial"/>
+          <w:color w:val="000000" w:themeColor="text1"/>
+          <w:sz w:val="24"/>
+          <w:szCs w:val="24"/>
+        </w:rPr>
+        <w:t xml:space="preserve"> </w:t>
+      </w:r>
+      <w:r>
+        <w:rPr>
+          <w:rFonts w:ascii="Arial" w:hAnsi="Arial" w:cs="Arial"/>
+          <w:color w:val="000000" w:themeColor="text1"/>
+          <w:sz w:val="24"/>
+          <w:szCs w:val="24"/>
+        </w:rPr>
+        <w:t>mais aproveitamento da luz natural.</w:t>
+      </w:r>
+    </w:p>
+    <w:p>
+      <w:pPr>
+        <w:jc w:val="both"/>
+        <w:rPr>
+          <w:rFonts w:ascii="Arial" w:hAnsi="Arial" w:cs="Arial"/>
+          <w:color w:val="000000" w:themeColor="text1"/>
+          <w:sz w:val="24"/>
+          <w:szCs w:val="24"/>
+        </w:rPr>
+      </w:pPr>
+      <w:r>
+        <w:rPr>
+          <w:rFonts w:ascii="Arial" w:hAnsi="Arial" w:cs="Arial"/>
+          <w:b/>
+          <w:color w:val="000000" w:themeColor="text1"/>
+          <w:sz w:val="24"/>
+          <w:szCs w:val="24"/>
+        </w:rPr>
+        <w:t>Impacto econômico</w:t>
+      </w:r>
+      <w:r>
+        <w:rPr>
+          <w:rFonts w:ascii="Arial" w:hAnsi="Arial" w:cs="Arial"/>
+          <w:color w:val="000000" w:themeColor="text1"/>
+          <w:sz w:val="24"/>
+          <w:szCs w:val="24"/>
+        </w:rPr>
+        <w:t xml:space="preserve">: </w:t>
+      </w:r>
+      <w:r>
+        <w:rPr>
+          <w:rFonts w:ascii="Arial" w:hAnsi="Arial" w:cs="Arial"/>
+          <w:color w:val="000000" w:themeColor="text1"/>
+          <w:sz w:val="24"/>
+          <w:szCs w:val="24"/>
+        </w:rPr>
+        <w:t>Fizemos uma pesquisa sobre consumo de lâmpadas de leds, o projeto visa em diminuir em aproxima</w:t>
+      </w:r>
+      <w:r>
+        <w:rPr>
+          <w:rFonts w:ascii="Arial" w:hAnsi="Arial" w:cs="Arial"/>
+          <w:color w:val="000000" w:themeColor="text1"/>
+          <w:sz w:val="24"/>
+          <w:szCs w:val="24"/>
+        </w:rPr>
+        <w:t>damente 30% o consumo de luz</w:t>
+      </w:r>
+      <w:r>
+        <w:rPr>
+          <w:rFonts w:ascii="Arial" w:hAnsi="Arial" w:cs="Arial"/>
+          <w:color w:val="000000" w:themeColor="text1"/>
+          <w:sz w:val="24"/>
+          <w:szCs w:val="24"/>
+        </w:rPr>
+        <w:t xml:space="preserve"> dependendo da estrutura do shopping/prédio</w:t>
+      </w:r>
+      <w:r>
+        <w:rPr>
+          <w:rFonts w:ascii="Arial" w:hAnsi="Arial" w:cs="Arial"/>
+          <w:color w:val="000000" w:themeColor="text1"/>
+          <w:sz w:val="24"/>
+          <w:szCs w:val="24"/>
+        </w:rPr>
+        <w:t>, ou seja, quanto mais há luz natural entrando, maior será a economia.</w:t>
+      </w:r>
     </w:p>
     <w:p>
       <w:pPr>
@@ -635,7 +633,7 @@
 </file>
 
 <file path=word/styles.xml><?xml version="1.0" encoding="utf-8"?>
-<w:styles xmlns:mc="http://schemas.openxmlformats.org/markup-compatibility/2006" xmlns:r="http://schemas.openxmlformats.org/officeDocument/2006/relationships" xmlns:w="http://schemas.openxmlformats.org/wordprocessingml/2006/main" xmlns:w14="http://schemas.microsoft.com/office/word/2010/wordml" xmlns:w15="http://schemas.microsoft.com/office/word/2012/wordml" xmlns:w16se="http://schemas.microsoft.com/office/word/2015/wordml/symex" mc:Ignorable="w14 w15 w16se">
+<w:styles xmlns:mc="http://schemas.openxmlformats.org/markup-compatibility/2006" xmlns:r="http://schemas.openxmlformats.org/officeDocument/2006/relationships" xmlns:w="http://schemas.openxmlformats.org/wordprocessingml/2006/main" xmlns:w14="http://schemas.microsoft.com/office/word/2010/wordml" xmlns:w15="http://schemas.microsoft.com/office/word/2012/wordml" xmlns:w16cid="http://schemas.microsoft.com/office/word/2016/wordml/cid" xmlns:w16se="http://schemas.microsoft.com/office/word/2015/wordml/symex" mc:Ignorable="w14 w15 w16se w16cid">
   <w:docDefaults>
     <w:rPrDefault>
       <w:rPr>
@@ -651,7 +649,7 @@
       </w:pPr>
     </w:pPrDefault>
   </w:docDefaults>
-  <w:latentStyles w:defLockedState="0" w:defUIPriority="99" w:defSemiHidden="0" w:defUnhideWhenUsed="0" w:defQFormat="0" w:count="371">
+  <w:latentStyles w:defLockedState="0" w:defUIPriority="99" w:defSemiHidden="0" w:defUnhideWhenUsed="0" w:defQFormat="0" w:count="377">
     <w:lsdException w:name="Normal" w:uiPriority="0" w:qFormat="1"/>
     <w:lsdException w:name="heading 1" w:uiPriority="9" w:qFormat="1"/>
     <w:lsdException w:name="heading 2" w:semiHidden="1" w:uiPriority="9" w:unhideWhenUsed="1" w:qFormat="1"/>
@@ -799,11 +797,8 @@
     <w:lsdException w:name="Table 3D effects 3" w:semiHidden="1" w:unhideWhenUsed="1"/>
     <w:lsdException w:name="Table Contemporary" w:semiHidden="1" w:unhideWhenUsed="1"/>
     <w:lsdException w:name="Table Elegant" w:semiHidden="1" w:unhideWhenUsed="1"/>
-    <w:lsdException w:name="Table Professional" w:semiHidden="1" w:unhideWhenUsed="1"/>
     <w:lsdException w:name="Table Subtle 1" w:semiHidden="1" w:unhideWhenUsed="1"/>
     <w:lsdException w:name="Table Subtle 2" w:semiHidden="1" w:unhideWhenUsed="1"/>
-    <w:lsdException w:name="Table Web 1" w:semiHidden="1" w:unhideWhenUsed="1"/>
-    <w:lsdException w:name="Table Web 2" w:semiHidden="1" w:unhideWhenUsed="1"/>
     <w:lsdException w:name="Table Web 3" w:semiHidden="1" w:unhideWhenUsed="1"/>
     <w:lsdException w:name="Balloon Text" w:semiHidden="1" w:unhideWhenUsed="1"/>
     <w:lsdException w:name="Table Grid" w:uiPriority="39"/>
@@ -1023,6 +1018,12 @@
     <w:lsdException w:name="List Table 5 Dark Accent 6" w:uiPriority="50"/>
     <w:lsdException w:name="List Table 6 Colorful Accent 6" w:uiPriority="51"/>
     <w:lsdException w:name="List Table 7 Colorful Accent 6" w:uiPriority="52"/>
+    <w:lsdException w:name="Mention" w:semiHidden="1" w:unhideWhenUsed="1"/>
+    <w:lsdException w:name="Smart Hyperlink" w:semiHidden="1" w:unhideWhenUsed="1"/>
+    <w:lsdException w:name="Hashtag" w:semiHidden="1" w:unhideWhenUsed="1"/>
+    <w:lsdException w:name="Unresolved Mention" w:semiHidden="1" w:unhideWhenUsed="1"/>
+    <w:lsdException w:name="Smart Link" w:semiHidden="1" w:unhideWhenUsed="1"/>
+    <w:lsdException w:name="Smart Link Error" w:semiHidden="1" w:unhideWhenUsed="1"/>
   </w:latentStyles>
   <w:style w:type="paragraph" w:default="1" w:styleId="Normal">
     <w:name w:val="Normal"/>

</xml_diff>